<commit_message>
rectify policy evaluation and report format
</commit_message>
<xml_diff>
--- a/Report.docx
+++ b/Report.docx
@@ -4,7 +4,7 @@
   <w:body>
     <w:p>
       <w:pPr>
-        <w:pStyle w:val="title"/>
+        <w:pStyle w:val="11"/>
       </w:pPr>
       <w:r>
         <w:t>Group U F</w:t>
@@ -106,6 +106,9 @@
       <w:pPr>
         <w:pStyle w:val="email"/>
         <w:rPr>
+          <w:rStyle w:val="a3"/>
+          <w:rFonts w:ascii="Courier" w:hAnsi="Courier"/>
+          <w:noProof/>
           <w:lang w:val="de-DE"/>
         </w:rPr>
       </w:pPr>
@@ -131,279 +134,399 @@
     <w:p>
       <w:pPr>
         <w:pStyle w:val="abstract"/>
-        <w:ind w:firstLine="0"/>
-        <w:rPr>
-          <w:lang w:val="en-GB"/>
-        </w:rPr>
-      </w:pPr>
-      <w:r>
-        <w:rPr>
-          <w:b/>
-        </w:rPr>
-        <w:t>Abstract</w:t>
-      </w:r>
-      <w:proofErr w:type="gramStart"/>
-      <w:r>
-        <w:rPr>
-          <w:rFonts w:hint="eastAsia"/>
-          <w:b/>
-          <w:lang w:eastAsia="zh-CN"/>
-        </w:rPr>
-        <w:t>:</w:t>
-      </w:r>
-      <w:r>
-        <w:t xml:space="preserve"> </w:t>
-      </w:r>
-      <w:r>
-        <w:rPr>
-          <w:lang w:val="en-GB"/>
-        </w:rPr>
-        <w:t>.</w:t>
-      </w:r>
-      <w:proofErr w:type="gramEnd"/>
-      <w:r>
-        <w:rPr>
-          <w:lang w:val="en-GB"/>
-        </w:rPr>
-        <w:t xml:space="preserve"> </w:t>
-      </w:r>
-    </w:p>
-    <w:p>
-      <w:pPr>
-        <w:pStyle w:val="heading1"/>
+        <w:ind w:left="0" w:firstLine="0"/>
+        <w:rPr>
+          <w:lang w:val="de-DE"/>
+        </w:rPr>
+      </w:pPr>
+    </w:p>
+    <w:p>
+      <w:pPr>
+        <w:pStyle w:val="a4"/>
         <w:numPr>
           <w:ilvl w:val="0"/>
-          <w:numId w:val="2"/>
+          <w:numId w:val="5"/>
         </w:numPr>
-      </w:pPr>
-      <w:r>
-        <w:t>Introduction</w:t>
-      </w:r>
-    </w:p>
-    <w:p>
-      <w:pPr>
-        <w:ind w:firstLine="0"/>
-      </w:pPr>
-      <w:r>
-        <w:t>.</w:t>
-      </w:r>
-    </w:p>
-    <w:p>
-      <w:pPr>
-        <w:ind w:firstLine="0"/>
-      </w:pPr>
-    </w:p>
-    <w:p>
-      <w:pPr>
-        <w:pStyle w:val="heading1"/>
+        <w:ind w:firstLineChars="0"/>
+        <w:rPr>
+          <w:sz w:val="24"/>
+          <w:szCs w:val="24"/>
+          <w:lang w:val="en-GB"/>
+        </w:rPr>
+      </w:pPr>
+      <w:r>
+        <w:rPr>
+          <w:sz w:val="24"/>
+          <w:szCs w:val="24"/>
+          <w:lang w:val="en-GB"/>
+        </w:rPr>
+        <w:t>Explain how your code for this assignment is organized. Did you make implementation decisions that</w:t>
+      </w:r>
+      <w:r>
+        <w:rPr>
+          <w:rFonts w:hint="eastAsia"/>
+          <w:sz w:val="24"/>
+          <w:szCs w:val="24"/>
+          <w:lang w:val="en-GB" w:eastAsia="zh-CN"/>
+        </w:rPr>
+        <w:t xml:space="preserve"> </w:t>
+      </w:r>
+      <w:r>
+        <w:rPr>
+          <w:sz w:val="24"/>
+          <w:szCs w:val="24"/>
+          <w:lang w:val="en-GB"/>
+        </w:rPr>
+        <w:t>deviate significantly from what we suggested?</w:t>
+      </w:r>
+    </w:p>
+    <w:p>
+      <w:pPr>
+        <w:pStyle w:val="a4"/>
+        <w:ind w:left="420" w:firstLineChars="0" w:firstLine="0"/>
+        <w:rPr>
+          <w:sz w:val="21"/>
+          <w:szCs w:val="21"/>
+          <w:lang w:val="en-GB"/>
+        </w:rPr>
+      </w:pPr>
+    </w:p>
+    <w:p>
+      <w:pPr>
+        <w:pStyle w:val="a4"/>
         <w:numPr>
           <w:ilvl w:val="0"/>
-          <w:numId w:val="2"/>
+          <w:numId w:val="5"/>
         </w:numPr>
-      </w:pPr>
-      <w:r>
-        <w:t>Code Organization</w:t>
-      </w:r>
-    </w:p>
-    <w:p>
-      <w:pPr>
-        <w:ind w:firstLine="0"/>
-      </w:pPr>
-      <w:r>
-        <w:t>.</w:t>
-      </w:r>
-      <w:r>
+        <w:ind w:firstLineChars="0"/>
+        <w:rPr>
+          <w:sz w:val="24"/>
+          <w:szCs w:val="24"/>
+          <w:lang w:val="en-GB"/>
+        </w:rPr>
+      </w:pPr>
+      <w:r>
+        <w:rPr>
+          <w:sz w:val="24"/>
+          <w:szCs w:val="24"/>
+          <w:lang w:val="en-GB"/>
+        </w:rPr>
+        <w:t>How many iterations did policy iteration require to find an optimal policy for the big frozen lake? How</w:t>
+      </w:r>
+      <w:r>
+        <w:rPr>
+          <w:sz w:val="24"/>
+          <w:szCs w:val="24"/>
+          <w:lang w:val="en-GB"/>
+        </w:rPr>
         <w:t xml:space="preserve"> </w:t>
       </w:r>
-    </w:p>
-    <w:p>
-      <w:pPr>
-        <w:ind w:firstLine="0"/>
-      </w:pPr>
-    </w:p>
-    <w:p>
-      <w:pPr>
-        <w:pStyle w:val="heading1"/>
+      <w:r>
+        <w:rPr>
+          <w:sz w:val="24"/>
+          <w:szCs w:val="24"/>
+          <w:lang w:val="en-GB"/>
+        </w:rPr>
+        <w:t>many iterations did value iteration require? Which algorithm was faster?</w:t>
+      </w:r>
+    </w:p>
+    <w:p>
+      <w:pPr>
+        <w:ind w:left="105" w:firstLineChars="175" w:firstLine="315"/>
+        <w:rPr>
+          <w:sz w:val="18"/>
+          <w:szCs w:val="18"/>
+          <w:lang w:val="en-GB"/>
+        </w:rPr>
+      </w:pPr>
+    </w:p>
+    <w:p>
+      <w:pPr>
+        <w:pStyle w:val="a4"/>
         <w:numPr>
           <w:ilvl w:val="0"/>
-          <w:numId w:val="2"/>
+          <w:numId w:val="5"/>
         </w:numPr>
-      </w:pPr>
-    </w:p>
-    <w:p>
-      <w:pPr>
-        <w:ind w:firstLine="0"/>
-        <w:rPr>
-          <w:lang w:val="en-GB"/>
-        </w:rPr>
-      </w:pPr>
-      <w:r>
-        <w:rPr>
-          <w:lang w:val="en-GB"/>
+        <w:ind w:firstLineChars="0"/>
+        <w:rPr>
+          <w:sz w:val="24"/>
+          <w:szCs w:val="24"/>
+          <w:lang w:val="en-GB"/>
+        </w:rPr>
+      </w:pPr>
+      <w:r>
+        <w:rPr>
+          <w:sz w:val="24"/>
+          <w:szCs w:val="24"/>
+          <w:lang w:val="en-GB"/>
+        </w:rPr>
+        <w:t xml:space="preserve">How many episodes did </w:t>
+      </w:r>
+      <w:proofErr w:type="spellStart"/>
+      <w:r>
+        <w:rPr>
+          <w:sz w:val="24"/>
+          <w:szCs w:val="24"/>
+          <w:lang w:val="en-GB"/>
+        </w:rPr>
+        <w:t>Sarsa</w:t>
+      </w:r>
+      <w:proofErr w:type="spellEnd"/>
+      <w:r>
+        <w:rPr>
+          <w:sz w:val="24"/>
+          <w:szCs w:val="24"/>
+          <w:lang w:val="en-GB"/>
+        </w:rPr>
+        <w:t xml:space="preserve"> control require to find an optimal policy for the small frozen lake? How many episodes did Q-learning control require?</w:t>
+      </w:r>
+      <w:r>
+        <w:rPr>
+          <w:sz w:val="24"/>
+          <w:szCs w:val="24"/>
+          <w:lang w:val="en-GB"/>
+        </w:rPr>
+        <w:t xml:space="preserve"> </w:t>
+      </w:r>
+      <w:r>
+        <w:rPr>
+          <w:b/>
+          <w:bCs/>
+          <w:sz w:val="24"/>
+          <w:szCs w:val="24"/>
+          <w:lang w:val="en-GB"/>
+        </w:rPr>
+        <w:t>Hint:</w:t>
+      </w:r>
+      <w:r>
+        <w:rPr>
+          <w:sz w:val="24"/>
+          <w:szCs w:val="24"/>
+          <w:lang w:val="en-GB"/>
+        </w:rPr>
+        <w:t xml:space="preserve"> you may use policy evaluation to compare the value</w:t>
+      </w:r>
+      <w:r>
+        <w:rPr>
+          <w:sz w:val="24"/>
+          <w:szCs w:val="24"/>
+          <w:lang w:val="en-GB"/>
+        </w:rPr>
+        <w:t xml:space="preserve"> </w:t>
+      </w:r>
+      <w:r>
+        <w:rPr>
+          <w:sz w:val="24"/>
+          <w:szCs w:val="24"/>
+          <w:lang w:val="en-GB"/>
+        </w:rPr>
+        <w:t>of each policy obtained by these algorithms to the value of an optimal policy</w:t>
+      </w:r>
+      <w:r>
+        <w:rPr>
+          <w:rFonts w:hint="eastAsia"/>
+          <w:sz w:val="24"/>
+          <w:szCs w:val="24"/>
+          <w:lang w:val="en-GB" w:eastAsia="zh-CN"/>
         </w:rPr>
         <w:t>.</w:t>
       </w:r>
     </w:p>
     <w:p>
       <w:pPr>
-        <w:ind w:firstLine="0"/>
-        <w:rPr>
-          <w:lang w:val="en-GB"/>
-        </w:rPr>
-      </w:pPr>
-    </w:p>
-    <w:p>
-      <w:pPr>
-        <w:pStyle w:val="heading1"/>
+        <w:ind w:left="105" w:firstLineChars="175" w:firstLine="315"/>
+        <w:rPr>
+          <w:sz w:val="18"/>
+          <w:szCs w:val="18"/>
+          <w:lang w:val="en-GB"/>
+        </w:rPr>
+      </w:pPr>
+    </w:p>
+    <w:p>
+      <w:pPr>
+        <w:pStyle w:val="a4"/>
         <w:numPr>
           <w:ilvl w:val="0"/>
-          <w:numId w:val="2"/>
+          <w:numId w:val="5"/>
         </w:numPr>
-      </w:pPr>
-    </w:p>
-    <w:p>
-      <w:pPr>
-        <w:ind w:firstLine="0"/>
-        <w:rPr>
-          <w:lang w:val="en-GB"/>
-        </w:rPr>
-      </w:pPr>
-      <w:r>
-        <w:rPr>
-          <w:lang w:val="en-GB"/>
-        </w:rPr>
-        <w:t>.</w:t>
-      </w:r>
-    </w:p>
-    <w:p>
-      <w:pPr>
-        <w:ind w:firstLine="0"/>
-        <w:rPr>
-          <w:lang w:val="en-GB"/>
-        </w:rPr>
-      </w:pPr>
-    </w:p>
-    <w:p>
-      <w:pPr>
-        <w:pStyle w:val="heading1"/>
+        <w:ind w:firstLineChars="0"/>
+        <w:rPr>
+          <w:sz w:val="24"/>
+          <w:szCs w:val="24"/>
+          <w:lang w:val="en-GB"/>
+        </w:rPr>
+      </w:pPr>
+      <w:r>
+        <w:rPr>
+          <w:sz w:val="24"/>
+          <w:szCs w:val="24"/>
+          <w:lang w:val="en-GB"/>
+        </w:rPr>
+        <w:t xml:space="preserve">In linear action-value function approximation, how can each element of the parameter vector </w:t>
+      </w:r>
+      <w:r>
+        <w:rPr>
+          <w:b/>
+          <w:bCs/>
+          <w:i/>
+          <w:iCs/>
+          <w:sz w:val="24"/>
+          <w:szCs w:val="24"/>
+          <w:lang w:val="en-GB"/>
+        </w:rPr>
+        <w:t>θ</w:t>
+      </w:r>
+      <w:r>
+        <w:rPr>
+          <w:sz w:val="24"/>
+          <w:szCs w:val="24"/>
+          <w:lang w:val="en-GB"/>
+        </w:rPr>
+        <w:t xml:space="preserve"> be interpreted when each possible pair of state s and action a is represented by a different feature vector </w:t>
+      </w:r>
+      <w:r>
+        <w:rPr>
+          <w:b/>
+          <w:bCs/>
+          <w:i/>
+          <w:iCs/>
+          <w:sz w:val="24"/>
+          <w:szCs w:val="24"/>
+          <w:lang w:val="en-GB"/>
+        </w:rPr>
+        <w:t>φ</w:t>
+      </w:r>
+      <w:r>
+        <w:rPr>
+          <w:sz w:val="24"/>
+          <w:szCs w:val="24"/>
+          <w:lang w:val="en-GB"/>
+        </w:rPr>
+        <w:t>(s, a)</w:t>
+      </w:r>
+      <w:r>
+        <w:rPr>
+          <w:sz w:val="24"/>
+          <w:szCs w:val="24"/>
+          <w:lang w:val="en-GB"/>
+        </w:rPr>
+        <w:t xml:space="preserve"> </w:t>
+      </w:r>
+      <w:r>
+        <w:rPr>
+          <w:sz w:val="24"/>
+          <w:szCs w:val="24"/>
+          <w:lang w:val="en-GB"/>
+        </w:rPr>
+        <w:t>where all elements except one are zero? Explain why the tabular model-free reinforcement learning algorithms that you implemented are a special case of the non-tabular model-free reinforcement learning</w:t>
+      </w:r>
+      <w:r>
+        <w:rPr>
+          <w:sz w:val="24"/>
+          <w:szCs w:val="24"/>
+          <w:lang w:val="en-GB"/>
+        </w:rPr>
+        <w:t xml:space="preserve"> </w:t>
+      </w:r>
+      <w:r>
+        <w:rPr>
+          <w:sz w:val="24"/>
+          <w:szCs w:val="24"/>
+          <w:lang w:val="en-GB"/>
+        </w:rPr>
+        <w:t>algorithms that you implemented.</w:t>
+      </w:r>
+    </w:p>
+    <w:p>
+      <w:pPr>
+        <w:ind w:left="105" w:firstLineChars="175" w:firstLine="315"/>
+        <w:rPr>
+          <w:rFonts w:hint="eastAsia"/>
+          <w:sz w:val="18"/>
+          <w:szCs w:val="18"/>
+          <w:lang w:val="en-GB" w:eastAsia="zh-CN"/>
+        </w:rPr>
+      </w:pPr>
+    </w:p>
+    <w:p>
+      <w:pPr>
+        <w:pStyle w:val="a4"/>
         <w:numPr>
           <w:ilvl w:val="0"/>
-          <w:numId w:val="2"/>
+          <w:numId w:val="5"/>
         </w:numPr>
-      </w:pPr>
-    </w:p>
-    <w:p>
-      <w:pPr>
-        <w:ind w:firstLine="0"/>
-        <w:rPr>
-          <w:lang w:val="en-GB"/>
-        </w:rPr>
-      </w:pPr>
-      <w:r>
-        <w:rPr>
-          <w:lang w:val="en-GB"/>
-        </w:rPr>
-        <w:t>.</w:t>
-      </w:r>
-    </w:p>
-    <w:p>
-      <w:pPr>
-        <w:ind w:firstLine="0"/>
-        <w:rPr>
-          <w:lang w:val="en-GB"/>
-        </w:rPr>
-      </w:pPr>
-    </w:p>
-    <w:p>
-      <w:pPr>
-        <w:pStyle w:val="heading1"/>
-        <w:numPr>
-          <w:ilvl w:val="0"/>
-          <w:numId w:val="2"/>
-        </w:numPr>
-      </w:pPr>
-    </w:p>
-    <w:p>
-      <w:pPr>
-        <w:ind w:firstLine="0"/>
-        <w:rPr>
-          <w:lang w:val="en-GB"/>
-        </w:rPr>
-      </w:pPr>
-      <w:r>
-        <w:rPr>
-          <w:lang w:val="en-GB"/>
-        </w:rPr>
-        <w:t xml:space="preserve">. </w:t>
-      </w:r>
-    </w:p>
-    <w:p>
-      <w:pPr>
-        <w:pStyle w:val="heading1"/>
-        <w:numPr>
-          <w:ilvl w:val="0"/>
-          <w:numId w:val="2"/>
-        </w:numPr>
-      </w:pPr>
-    </w:p>
-    <w:p>
-      <w:pPr>
-        <w:ind w:firstLine="0"/>
-        <w:rPr>
-          <w:color w:val="000000"/>
-        </w:rPr>
-      </w:pPr>
-      <w:r>
-        <w:rPr>
-          <w:color w:val="000000"/>
-        </w:rPr>
-        <w:t xml:space="preserve">. </w:t>
-      </w:r>
-    </w:p>
-    <w:p>
-      <w:pPr>
-        <w:ind w:firstLine="0"/>
-        <w:rPr>
-          <w:lang w:val="en-GB"/>
-        </w:rPr>
-      </w:pPr>
-    </w:p>
-    <w:p>
-      <w:pPr>
-        <w:pStyle w:val="heading1"/>
-        <w:numPr>
-          <w:ilvl w:val="0"/>
-          <w:numId w:val="2"/>
-        </w:numPr>
-      </w:pPr>
-      <w:r>
-        <w:t>Conclusions</w:t>
-      </w:r>
-    </w:p>
-    <w:p>
-      <w:pPr>
-        <w:ind w:firstLine="0"/>
-        <w:rPr>
-          <w:lang w:val="en-GB"/>
-        </w:rPr>
-      </w:pPr>
-      <w:r>
-        <w:rPr>
-          <w:lang w:val="en-GB"/>
-        </w:rPr>
-        <w:t>(To do)</w:t>
-      </w:r>
-      <w:r>
-        <w:rPr>
-          <w:lang w:val="en-GB"/>
-        </w:rPr>
-        <w:t>.</w:t>
-      </w:r>
-    </w:p>
-    <w:p>
-      <w:pPr>
-        <w:ind w:firstLine="0"/>
-        <w:rPr>
+        <w:ind w:firstLineChars="0"/>
+        <w:rPr>
+          <w:sz w:val="24"/>
+          <w:szCs w:val="24"/>
+          <w:lang w:val="en-GB"/>
+        </w:rPr>
+      </w:pPr>
+      <w:r>
+        <w:rPr>
+          <w:sz w:val="24"/>
+          <w:szCs w:val="24"/>
+          <w:lang w:val="en-GB"/>
+        </w:rPr>
+        <w:t xml:space="preserve">Try to find an optimal policy for the big frozen lake by tweaking the parameters for </w:t>
+      </w:r>
+      <w:proofErr w:type="spellStart"/>
+      <w:r>
+        <w:rPr>
+          <w:sz w:val="24"/>
+          <w:szCs w:val="24"/>
+          <w:lang w:val="en-GB"/>
+        </w:rPr>
+        <w:t>Sarsa</w:t>
+      </w:r>
+      <w:proofErr w:type="spellEnd"/>
+      <w:r>
+        <w:rPr>
+          <w:sz w:val="24"/>
+          <w:szCs w:val="24"/>
+          <w:lang w:val="en-GB"/>
+        </w:rPr>
+        <w:t xml:space="preserve"> control and</w:t>
+      </w:r>
+      <w:r>
+        <w:rPr>
+          <w:sz w:val="24"/>
+          <w:szCs w:val="24"/>
+          <w:lang w:val="en-GB"/>
+        </w:rPr>
+        <w:t xml:space="preserve"> </w:t>
+      </w:r>
+      <w:r>
+        <w:rPr>
+          <w:sz w:val="24"/>
+          <w:szCs w:val="24"/>
+          <w:lang w:val="en-GB"/>
+        </w:rPr>
+        <w:t>Q-learning control (maximum number of episodes, learning rate, and exploration factor). You must use</w:t>
+      </w:r>
+      <w:r>
+        <w:rPr>
+          <w:sz w:val="24"/>
+          <w:szCs w:val="24"/>
+          <w:lang w:val="en-GB"/>
+        </w:rPr>
+        <w:t xml:space="preserve"> </w:t>
+      </w:r>
+      <w:r>
+        <w:rPr>
+          <w:sz w:val="24"/>
+          <w:szCs w:val="24"/>
+          <w:lang w:val="en-GB"/>
+        </w:rPr>
+        <w:t>policy evaluation to confirm that the resulting policy is optimal. Even if you fail, describe your experience.</w:t>
+      </w:r>
+    </w:p>
+    <w:p>
+      <w:pPr>
+        <w:ind w:left="420" w:firstLine="0"/>
+        <w:rPr>
+          <w:sz w:val="18"/>
+          <w:szCs w:val="18"/>
           <w:lang w:val="en-GB"/>
         </w:rPr>
       </w:pPr>
@@ -435,12 +558,6 @@
           <w:lang w:eastAsia="en-US"/>
         </w:rPr>
       </w:pPr>
-      <w:r>
-        <w:rPr>
-          <w:lang w:eastAsia="en-US"/>
-        </w:rPr>
-        <w:t>.</w:t>
-      </w:r>
     </w:p>
     <w:p>
       <w:pPr>
@@ -450,9 +567,6 @@
     <w:p>
       <w:pPr>
         <w:ind w:firstLine="0"/>
-        <w:rPr>
-          <w:rFonts w:hint="eastAsia"/>
-        </w:rPr>
       </w:pPr>
     </w:p>
     <w:sectPr>
@@ -468,6 +582,92 @@
 <file path=word/numbering.xml><?xml version="1.0" encoding="utf-8"?>
 <w:numbering xmlns:wpc="http://schemas.microsoft.com/office/word/2010/wordprocessingCanvas" xmlns:cx="http://schemas.microsoft.com/office/drawing/2014/chartex" xmlns:cx1="http://schemas.microsoft.com/office/drawing/2015/9/8/chartex" xmlns:cx2="http://schemas.microsoft.com/office/drawing/2015/10/21/chartex" xmlns:cx3="http://schemas.microsoft.com/office/drawing/2016/5/9/chartex" xmlns:cx4="http://schemas.microsoft.com/office/drawing/2016/5/10/chartex" xmlns:cx5="http://schemas.microsoft.com/office/drawing/2016/5/11/chartex" xmlns:cx6="http://schemas.microsoft.com/office/drawing/2016/5/12/chartex" xmlns:cx7="http://schemas.microsoft.com/office/drawing/2016/5/13/chartex" xmlns:cx8="http://schemas.microsoft.com/office/drawing/2016/5/14/chartex" xmlns:mc="http://schemas.openxmlformats.org/markup-compatibility/2006" xmlns:aink="http://schemas.microsoft.com/office/drawing/2016/ink" xmlns:am3d="http://schemas.microsoft.com/office/drawing/2017/model3d" xmlns:o="urn:schemas-microsoft-com:office:office" xmlns:r="http://schemas.openxmlformats.org/officeDocument/2006/relationships" xmlns:m="http://schemas.openxmlformats.org/officeDocument/2006/math" xmlns:v="urn:schemas-microsoft-com:vml" xmlns:wp14="http://schemas.microsoft.com/office/word/2010/wordprocessingDrawing" xmlns:wp="http://schemas.openxmlformats.org/drawingml/2006/wordprocessingDrawing" xmlns:w10="urn:schemas-microsoft-com:office:word" xmlns:w="http://schemas.openxmlformats.org/wordprocessingml/2006/main" xmlns:w14="http://schemas.microsoft.com/office/word/2010/wordml" xmlns:w15="http://schemas.microsoft.com/office/word/2012/wordml" xmlns:w16cex="http://schemas.microsoft.com/office/word/2018/wordml/cex" xmlns:w16cid="http://schemas.microsoft.com/office/word/2016/wordml/cid" xmlns:w16="http://schemas.microsoft.com/office/word/2018/wordml" xmlns:w16sdtdh="http://schemas.microsoft.com/office/word/2020/wordml/sdtdatahash" xmlns:w16se="http://schemas.microsoft.com/office/word/2015/wordml/symex" xmlns:wpg="http://schemas.microsoft.com/office/word/2010/wordprocessingGroup" xmlns:wpi="http://schemas.microsoft.com/office/word/2010/wordprocessingInk" xmlns:wne="http://schemas.microsoft.com/office/word/2006/wordml" xmlns:wps="http://schemas.microsoft.com/office/word/2010/wordprocessingShape" mc:Ignorable="w14 w15 w16se w16cid w16 w16cex w16sdtdh wp14">
   <w:abstractNum w:abstractNumId="0" w15:restartNumberingAfterBreak="0">
+    <w:nsid w:val="16B305BC"/>
+    <w:multiLevelType w:val="hybridMultilevel"/>
+    <w:tmpl w:val="60B2E4F6"/>
+    <w:lvl w:ilvl="0" w:tplc="0409000F">
+      <w:start w:val="1"/>
+      <w:numFmt w:val="decimal"/>
+      <w:lvlText w:val="%1."/>
+      <w:lvlJc w:val="left"/>
+      <w:pPr>
+        <w:ind w:left="420" w:hanging="420"/>
+      </w:pPr>
+    </w:lvl>
+    <w:lvl w:ilvl="1" w:tplc="04090019" w:tentative="1">
+      <w:start w:val="1"/>
+      <w:numFmt w:val="lowerLetter"/>
+      <w:lvlText w:val="%2)"/>
+      <w:lvlJc w:val="left"/>
+      <w:pPr>
+        <w:ind w:left="840" w:hanging="420"/>
+      </w:pPr>
+    </w:lvl>
+    <w:lvl w:ilvl="2" w:tplc="0409001B" w:tentative="1">
+      <w:start w:val="1"/>
+      <w:numFmt w:val="lowerRoman"/>
+      <w:lvlText w:val="%3."/>
+      <w:lvlJc w:val="right"/>
+      <w:pPr>
+        <w:ind w:left="1260" w:hanging="420"/>
+      </w:pPr>
+    </w:lvl>
+    <w:lvl w:ilvl="3" w:tplc="0409000F" w:tentative="1">
+      <w:start w:val="1"/>
+      <w:numFmt w:val="decimal"/>
+      <w:lvlText w:val="%4."/>
+      <w:lvlJc w:val="left"/>
+      <w:pPr>
+        <w:ind w:left="1680" w:hanging="420"/>
+      </w:pPr>
+    </w:lvl>
+    <w:lvl w:ilvl="4" w:tplc="04090019" w:tentative="1">
+      <w:start w:val="1"/>
+      <w:numFmt w:val="lowerLetter"/>
+      <w:lvlText w:val="%5)"/>
+      <w:lvlJc w:val="left"/>
+      <w:pPr>
+        <w:ind w:left="2100" w:hanging="420"/>
+      </w:pPr>
+    </w:lvl>
+    <w:lvl w:ilvl="5" w:tplc="0409001B" w:tentative="1">
+      <w:start w:val="1"/>
+      <w:numFmt w:val="lowerRoman"/>
+      <w:lvlText w:val="%6."/>
+      <w:lvlJc w:val="right"/>
+      <w:pPr>
+        <w:ind w:left="2520" w:hanging="420"/>
+      </w:pPr>
+    </w:lvl>
+    <w:lvl w:ilvl="6" w:tplc="0409000F" w:tentative="1">
+      <w:start w:val="1"/>
+      <w:numFmt w:val="decimal"/>
+      <w:lvlText w:val="%7."/>
+      <w:lvlJc w:val="left"/>
+      <w:pPr>
+        <w:ind w:left="2940" w:hanging="420"/>
+      </w:pPr>
+    </w:lvl>
+    <w:lvl w:ilvl="7" w:tplc="04090019" w:tentative="1">
+      <w:start w:val="1"/>
+      <w:numFmt w:val="lowerLetter"/>
+      <w:lvlText w:val="%8)"/>
+      <w:lvlJc w:val="left"/>
+      <w:pPr>
+        <w:ind w:left="3360" w:hanging="420"/>
+      </w:pPr>
+    </w:lvl>
+    <w:lvl w:ilvl="8" w:tplc="0409001B" w:tentative="1">
+      <w:start w:val="1"/>
+      <w:numFmt w:val="lowerRoman"/>
+      <w:lvlText w:val="%9."/>
+      <w:lvlJc w:val="right"/>
+      <w:pPr>
+        <w:ind w:left="3780" w:hanging="420"/>
+      </w:pPr>
+    </w:lvl>
+  </w:abstractNum>
+  <w:abstractNum w:abstractNumId="1" w15:restartNumberingAfterBreak="0">
     <w:nsid w:val="7738779A"/>
     <w:multiLevelType w:val="multilevel"/>
     <w:tmpl w:val="77EC1FB2"/>
@@ -589,7 +789,7 @@
       </w:pPr>
     </w:lvl>
   </w:abstractNum>
-  <w:abstractNum w:abstractNumId="1" w15:restartNumberingAfterBreak="0">
+  <w:abstractNum w:abstractNumId="2" w15:restartNumberingAfterBreak="0">
     <w:nsid w:val="7D9521C8"/>
     <w:multiLevelType w:val="multilevel"/>
     <w:tmpl w:val="F35CB8F2"/>
@@ -705,10 +905,10 @@
     </w:lvl>
   </w:abstractNum>
   <w:num w:numId="1">
-    <w:abstractNumId w:val="0"/>
+    <w:abstractNumId w:val="1"/>
   </w:num>
   <w:num w:numId="2">
-    <w:abstractNumId w:val="0"/>
+    <w:abstractNumId w:val="1"/>
     <w:lvlOverride w:ilvl="0">
       <w:startOverride w:val="1"/>
     </w:lvlOverride>
@@ -738,10 +938,10 @@
     </w:lvlOverride>
   </w:num>
   <w:num w:numId="3">
-    <w:abstractNumId w:val="1"/>
+    <w:abstractNumId w:val="2"/>
   </w:num>
   <w:num w:numId="4">
-    <w:abstractNumId w:val="1"/>
+    <w:abstractNumId w:val="2"/>
     <w:lvlOverride w:ilvl="0">
       <w:startOverride w:val="1"/>
     </w:lvlOverride>
@@ -769,6 +969,9 @@
     <w:lvlOverride w:ilvl="8">
       <w:startOverride w:val="1"/>
     </w:lvlOverride>
+  </w:num>
+  <w:num w:numId="5">
+    <w:abstractNumId w:val="0"/>
   </w:num>
 </w:numbering>
 </file>
@@ -1272,8 +1475,8 @@
       <w:effect w:val="none"/>
     </w:rPr>
   </w:style>
-  <w:style w:type="paragraph" w:customStyle="1" w:styleId="title">
-    <w:name w:val="title"/>
+  <w:style w:type="paragraph" w:customStyle="1" w:styleId="11">
+    <w:name w:val="标题1"/>
     <w:basedOn w:val="a"/>
     <w:next w:val="a"/>
     <w:rsid w:val="00C83530"/>
@@ -1451,6 +1654,16 @@
       <w:szCs w:val="32"/>
       <w:lang w:eastAsia="de-DE"/>
     </w:rPr>
+  </w:style>
+  <w:style w:type="paragraph" w:styleId="a4">
+    <w:name w:val="List Paragraph"/>
+    <w:basedOn w:val="a"/>
+    <w:uiPriority w:val="34"/>
+    <w:qFormat/>
+    <w:rsid w:val="00C41E67"/>
+    <w:pPr>
+      <w:ind w:firstLineChars="200" w:firstLine="420"/>
+    </w:pPr>
   </w:style>
 </w:styles>
 </file>

</xml_diff>